<commit_message>
Updated r project script, did discussion 5 and some python week 5
</commit_message>
<xml_diff>
--- a/Week_5/Discussion/Week 5  Discussion.docx
+++ b/Week_5/Discussion/Week 5  Discussion.docx
@@ -51,8 +51,222 @@
           <w:sz w:val="24"/>
           <w:szCs w:val="24"/>
         </w:rPr>
-        <w:t xml:space="preserve">In today’s competitive data science climate, it is important to have as many tools in your toolbelt as possible. Compare and contrast the benefits of using either R or Python for statistical analysis and machine learning. In which cases should you use R? In which cases should you use Python?  </w:t>
-      </w:r>
+        <w:t xml:space="preserve">In today’s competitive data science climate, </w:t>
+      </w:r>
+      <w:r>
+        <w:rPr>
+          <w:sz w:val="24"/>
+          <w:szCs w:val="24"/>
+        </w:rPr>
+        <w:t>having as many tools in your toolbelt as possible is essential</w:t>
+      </w:r>
+      <w:r>
+        <w:rPr>
+          <w:sz w:val="24"/>
+          <w:szCs w:val="24"/>
+        </w:rPr>
+        <w:t xml:space="preserve">. Compare and contrast the benefits of using R or Python for statistical analysis and machine learning. In which cases should you use R? In which cases should you use Python?  </w:t>
+      </w:r>
+    </w:p>
+    <w:p>
+      <w:pPr>
+        <w:rPr>
+          <w:sz w:val="24"/>
+          <w:szCs w:val="24"/>
+        </w:rPr>
+      </w:pPr>
+    </w:p>
+    <w:p>
+      <w:pPr>
+        <w:rPr>
+          <w:sz w:val="24"/>
+          <w:szCs w:val="24"/>
+        </w:rPr>
+      </w:pPr>
+      <w:r>
+        <w:rPr>
+          <w:sz w:val="24"/>
+          <w:szCs w:val="24"/>
+        </w:rPr>
+        <w:t xml:space="preserve">Both R and Python are open-source languages commonly used in the field of data science. However, although both are well-suited for data science, both languages have specific tasks that they are especially good at. </w:t>
+      </w:r>
+      <w:r>
+        <w:rPr>
+          <w:sz w:val="24"/>
+          <w:szCs w:val="24"/>
+        </w:rPr>
+        <w:t>On the one hand</w:t>
+      </w:r>
+      <w:r>
+        <w:rPr>
+          <w:sz w:val="24"/>
+          <w:szCs w:val="24"/>
+        </w:rPr>
+        <w:t>, R is an excellent choice for statistical analysis and data visualization. It has thousands of analytics packages available</w:t>
+      </w:r>
+      <w:r>
+        <w:rPr>
+          <w:sz w:val="24"/>
+          <w:szCs w:val="24"/>
+        </w:rPr>
+        <w:t>,</w:t>
+      </w:r>
+      <w:r>
+        <w:rPr>
+          <w:sz w:val="24"/>
+          <w:szCs w:val="24"/>
+        </w:rPr>
+        <w:t xml:space="preserve"> and packages like ggplot2 are perfect for creating </w:t>
+      </w:r>
+      <w:r>
+        <w:rPr>
+          <w:sz w:val="24"/>
+          <w:szCs w:val="24"/>
+        </w:rPr>
+        <w:t>exciting</w:t>
+      </w:r>
+      <w:r>
+        <w:rPr>
+          <w:sz w:val="24"/>
+          <w:szCs w:val="24"/>
+        </w:rPr>
+        <w:t xml:space="preserve"> visualizations. These functions are ideal for scientists like biologists or social scientists doing complex data analysis and creating figures for publications. </w:t>
+      </w:r>
+      <w:r>
+        <w:rPr>
+          <w:sz w:val="24"/>
+          <w:szCs w:val="24"/>
+        </w:rPr>
+        <w:t xml:space="preserve">On the other hand, Python is a general-purpose programming language and is well suited for deploying machine learning, particularly in a scalable production environment. It’s commonly used for </w:t>
+      </w:r>
+      <w:r>
+        <w:rPr>
+          <w:sz w:val="24"/>
+          <w:szCs w:val="24"/>
+        </w:rPr>
+        <w:t>web and internet development</w:t>
+      </w:r>
+      <w:r>
+        <w:rPr>
+          <w:sz w:val="24"/>
+          <w:szCs w:val="24"/>
+        </w:rPr>
+        <w:t xml:space="preserve">, as a support language for software developers, and in artificial intelligence applications. </w:t>
+      </w:r>
+      <w:r>
+        <w:rPr>
+          <w:sz w:val="24"/>
+          <w:szCs w:val="24"/>
+        </w:rPr>
+        <w:t>All in all, both languages are</w:t>
+      </w:r>
+      <w:r>
+        <w:rPr>
+          <w:sz w:val="24"/>
+          <w:szCs w:val="24"/>
+        </w:rPr>
+        <w:t xml:space="preserve"> essential tools for modern data scientists</w:t>
+      </w:r>
+      <w:r>
+        <w:rPr>
+          <w:sz w:val="24"/>
+          <w:szCs w:val="24"/>
+        </w:rPr>
+        <w:t>, and it’s important to understand where each language shines to use them efficiently and effectively</w:t>
+      </w:r>
+      <w:r>
+        <w:rPr>
+          <w:sz w:val="24"/>
+          <w:szCs w:val="24"/>
+        </w:rPr>
+        <w:t xml:space="preserve">. </w:t>
+      </w:r>
+    </w:p>
+    <w:p>
+      <w:pPr>
+        <w:rPr>
+          <w:sz w:val="24"/>
+          <w:szCs w:val="24"/>
+        </w:rPr>
+      </w:pPr>
+      <w:r>
+        <w:rPr>
+          <w:sz w:val="24"/>
+          <w:szCs w:val="24"/>
+        </w:rPr>
+        <w:t xml:space="preserve">Sources: </w:t>
+      </w:r>
+    </w:p>
+    <w:p>
+      <w:pPr>
+        <w:rPr>
+          <w:sz w:val="24"/>
+          <w:szCs w:val="24"/>
+        </w:rPr>
+      </w:pPr>
+      <w:r>
+        <w:rPr>
+          <w:i/>
+          <w:iCs/>
+          <w:sz w:val="24"/>
+          <w:szCs w:val="24"/>
+        </w:rPr>
+        <w:t>Applications for Python</w:t>
+      </w:r>
+      <w:r>
+        <w:rPr>
+          <w:sz w:val="24"/>
+          <w:szCs w:val="24"/>
+        </w:rPr>
+        <w:t xml:space="preserve">. Python.org. (n.d.). https://www.python.org/about/apps/ </w:t>
+      </w:r>
+    </w:p>
+    <w:p>
+      <w:pPr>
+        <w:rPr>
+          <w:sz w:val="24"/>
+          <w:szCs w:val="24"/>
+        </w:rPr>
+      </w:pPr>
+      <w:r>
+        <w:rPr>
+          <w:sz w:val="24"/>
+          <w:szCs w:val="24"/>
+        </w:rPr>
+        <w:t xml:space="preserve">IBM Cloud Team. (2021, March 23). </w:t>
+      </w:r>
+      <w:r>
+        <w:rPr>
+          <w:i/>
+          <w:iCs/>
+          <w:sz w:val="24"/>
+          <w:szCs w:val="24"/>
+        </w:rPr>
+        <w:t>Python vs. R: What’s the difference?</w:t>
+      </w:r>
+      <w:r>
+        <w:rPr>
+          <w:sz w:val="24"/>
+          <w:szCs w:val="24"/>
+        </w:rPr>
+        <w:t xml:space="preserve"> IBM Blog. https://www.ibm.com/blog/python-vs-r/ </w:t>
+      </w:r>
+    </w:p>
+    <w:p>
+      <w:pPr>
+        <w:rPr>
+          <w:sz w:val="24"/>
+          <w:szCs w:val="24"/>
+        </w:rPr>
+      </w:pPr>
+    </w:p>
+    <w:p>
+      <w:pPr>
+        <w:rPr>
+          <w:sz w:val="24"/>
+          <w:szCs w:val="24"/>
+        </w:rPr>
+      </w:pPr>
     </w:p>
     <w:sectPr>
       <w:pgSz w:w="12240" w:h="15840"/>
@@ -466,7 +680,6 @@
   <w:style w:type="character" w:default="1" w:styleId="DefaultParagraphFont">
     <w:name w:val="Default Paragraph Font"/>
     <w:uiPriority w:val="1"/>
-    <w:semiHidden/>
     <w:unhideWhenUsed/>
   </w:style>
   <w:style w:type="table" w:default="1" w:styleId="TableNormal">

</xml_diff>